<commit_message>
created word-file from markdown using pandoc
</commit_message>
<xml_diff>
--- a/moeter/agenda.docx
+++ b/moeter/agenda.docx
@@ -2,7 +2,7 @@
 <file path=word/document.xml><?xml version="1.0" encoding="utf-8"?>
 <w:document xmlns:w="http://schemas.openxmlformats.org/wordprocessingml/2006/main" xmlns:m="http://schemas.openxmlformats.org/officeDocument/2006/math" xmlns:r="http://schemas.openxmlformats.org/officeDocument/2006/relationships" xmlns:o="urn:schemas-microsoft-com:office:office" xmlns:v="urn:schemas-microsoft-com:vml" xmlns:w10="urn:schemas-microsoft-com:office:word" xmlns:a="http://schemas.openxmlformats.org/drawingml/2006/main" xmlns:pic="http://schemas.openxmlformats.org/drawingml/2006/picture" xmlns:wp="http://schemas.openxmlformats.org/drawingml/2006/wordprocessingDrawing">
   <w:body>
-    <w:bookmarkStart w:id="29" w:name="agenda"/>
+    <w:bookmarkStart w:id="32" w:name="agenda"/>
     <w:p>
       <w:pPr>
         <w:pStyle w:val="Heading1"/>
@@ -11,13 +11,32 @@
         <w:t xml:space="preserve">Agenda</w:t>
       </w:r>
     </w:p>
-    <w:bookmarkStart w:id="20" w:name="inforunde-20min-alle"/>
+    <w:bookmarkStart w:id="20" w:name="status-alle-20min"/>
     <w:p>
       <w:pPr>
         <w:pStyle w:val="Heading2"/>
       </w:pPr>
       <w:r>
-        <w:t xml:space="preserve">Inforunde (20min: Alle)</w:t>
+        <w:t xml:space="preserve">Status (alle, 20min)</w:t>
+      </w:r>
+    </w:p>
+    <w:bookmarkEnd w:id="20"/>
+    <w:bookmarkStart w:id="23" w:name="neste-frokostmøter-annika-5min"/>
+    <w:p>
+      <w:pPr>
+        <w:pStyle w:val="Heading2"/>
+      </w:pPr>
+      <w:r>
+        <w:t xml:space="preserve">Neste frokostmøter (Annika, 5min)</w:t>
+      </w:r>
+    </w:p>
+    <w:bookmarkStart w:id="21" w:name="section"/>
+    <w:p>
+      <w:pPr>
+        <w:pStyle w:val="Heading3"/>
+      </w:pPr>
+      <w:r>
+        <w:t xml:space="preserve">2022</w:t>
       </w:r>
     </w:p>
     <w:p>
@@ -29,29 +48,7 @@
         <w:pStyle w:val="Compact"/>
       </w:pPr>
       <w:r>
-        <w:t xml:space="preserve">hva jobber vi med akkurat nå? én sak, maks 2min per person</w:t>
-      </w:r>
-    </w:p>
-    <w:p>
-      <w:pPr>
-        <w:numPr>
-          <w:ilvl w:val="0"/>
-          <w:numId w:val="1001"/>
-        </w:numPr>
-        <w:pStyle w:val="Compact"/>
-      </w:pPr>
-      <w:r>
-        <w:t xml:space="preserve">Federico kan ikke være med pga. tannlege og sammenfatter her hva han holder på med for tida: han jobber nå nesten fulltid med å forberede ENCODE-konferansen (https://site.unibo.it/encode/en/agenda/encoding-across-languages-and-technologies-14-october-2022-9-30-am-4-45-pm-cet) og -workshop (https://site.unibo.it/encode/en/agenda/encode-intensive-training-workshop-oslo-10th-12nd-october-2022-10am-5pm-13rd-october-2022-10am-1pm). På konferansen skal han holde et innlegg om kodinga av mykenske tekster og i workshop-en skal han være en av instruktørerne (sammen med bl.a. Annika og Kyrre). Arbeidet for ENCODE-prosjektet denne uka og framover inkluderer også skriving av en del av en MOOC om kodinga av gamle språk m.m., som skal publiseres i DARIAH-teach-platforma(https://teach.dariah.eu/) og planlegging av et slags oppslagsverk med samme innholdet som antakeligvis skal publiseres gjennom github og github pages.</w:t>
-      </w:r>
-    </w:p>
-    <w:bookmarkEnd w:id="20"/>
-    <w:bookmarkStart w:id="21" w:name="X224e03d0d5e96bf1514b95c4df1eefee656ca37"/>
-    <w:p>
-      <w:pPr>
-        <w:pStyle w:val="Heading2"/>
-      </w:pPr>
-      <w:r>
-        <w:t xml:space="preserve">Digital Scholarship Days Jan 2023 (10min: Annika)</w:t>
+        <w:t xml:space="preserve">desember 2022</w:t>
       </w:r>
     </w:p>
     <w:p>
@@ -63,7 +60,7 @@
         <w:pStyle w:val="Compact"/>
       </w:pPr>
       <w:r>
-        <w:t xml:space="preserve">DigiForsk burde deltar med én eller flere workshop: https://www.ub.uio.no/english/libraries/dsc/digital-scholarship-days-cws.html</w:t>
+        <w:t xml:space="preserve">årsplan HumSam 2022/23: status DigiForsk-oppgavene</w:t>
       </w:r>
     </w:p>
     <w:p>
@@ -75,26 +72,134 @@
         <w:pStyle w:val="Compact"/>
       </w:pPr>
       <w:r>
-        <w:t xml:space="preserve">Frist: 08-11-2022</w:t>
+        <w:t xml:space="preserve">oppsummering 2022</w:t>
+      </w:r>
+    </w:p>
+    <w:p>
+      <w:pPr>
+        <w:numPr>
+          <w:ilvl w:val="0"/>
+          <w:numId w:val="1002"/>
+        </w:numPr>
+        <w:pStyle w:val="Compact"/>
+      </w:pPr>
+      <w:r>
+        <w:t xml:space="preserve">planer 2023</w:t>
+      </w:r>
+    </w:p>
+    <w:p>
+      <w:pPr>
+        <w:numPr>
+          <w:ilvl w:val="0"/>
+          <w:numId w:val="1002"/>
+        </w:numPr>
+        <w:pStyle w:val="Compact"/>
+      </w:pPr>
+      <w:r>
+        <w:t xml:space="preserve">julekaker &amp; kos</w:t>
       </w:r>
     </w:p>
     <w:bookmarkEnd w:id="21"/>
-    <w:bookmarkStart w:id="24" w:name="dhforum-10min-ragnhild-federico-annika"/>
+    <w:bookmarkStart w:id="22" w:name="section-1"/>
+    <w:p>
+      <w:pPr>
+        <w:pStyle w:val="Heading3"/>
+      </w:pPr>
+      <w:r>
+        <w:t xml:space="preserve">2023</w:t>
+      </w:r>
+    </w:p>
+    <w:p>
+      <w:pPr>
+        <w:pStyle w:val="FirstParagraph"/>
+      </w:pPr>
+      <w:r>
+        <w:t xml:space="preserve">3. januar 2023 (OBS: tirsdag!)</w:t>
+      </w:r>
+    </w:p>
+    <w:p>
+      <w:pPr>
+        <w:pStyle w:val="BodyText"/>
+      </w:pPr>
+      <w:r>
+        <w:t xml:space="preserve">6. februar 2023</w:t>
+      </w:r>
+    </w:p>
+    <w:p>
+      <w:pPr>
+        <w:pStyle w:val="BodyText"/>
+      </w:pPr>
+      <w:r>
+        <w:t xml:space="preserve">6. mars 2023</w:t>
+      </w:r>
+    </w:p>
+    <w:p>
+      <w:pPr>
+        <w:pStyle w:val="BodyText"/>
+      </w:pPr>
+      <w:r>
+        <w:t xml:space="preserve">3. april 2023 (mandag før Påske)</w:t>
+      </w:r>
+    </w:p>
+    <w:p>
+      <w:pPr>
+        <w:pStyle w:val="BodyText"/>
+      </w:pPr>
+      <w:r>
+        <w:t xml:space="preserve">2. mai 2023 (OBS: tirsdag!)</w:t>
+      </w:r>
+    </w:p>
+    <w:p>
+      <w:pPr>
+        <w:pStyle w:val="BodyText"/>
+      </w:pPr>
+      <w:r>
+        <w:t xml:space="preserve">5. juni 2023 (siste frokostmøte før sommeren)</w:t>
+      </w:r>
+    </w:p>
+    <w:bookmarkEnd w:id="22"/>
+    <w:bookmarkEnd w:id="23"/>
+    <w:bookmarkStart w:id="24" w:name="neste-pusletimer"/>
     <w:p>
       <w:pPr>
         <w:pStyle w:val="Heading2"/>
       </w:pPr>
       <w:r>
-        <w:t xml:space="preserve">DHForum (10min: Ragnhild, Federico, Annika)</w:t>
-      </w:r>
-    </w:p>
-    <w:bookmarkStart w:id="22" w:name="oktober"/>
-    <w:p>
-      <w:pPr>
-        <w:pStyle w:val="Heading3"/>
-      </w:pPr>
-      <w:r>
-        <w:t xml:space="preserve">Oktober</w:t>
+        <w:t xml:space="preserve">Neste Pusletimer</w:t>
+      </w:r>
+    </w:p>
+    <w:p>
+      <w:pPr>
+        <w:pStyle w:val="FirstParagraph"/>
+      </w:pPr>
+      <w:r>
+        <w:t xml:space="preserve">17. november 2022</w:t>
+      </w:r>
+    </w:p>
+    <w:p>
+      <w:pPr>
+        <w:pStyle w:val="BodyText"/>
+      </w:pPr>
+      <w:r>
+        <w:t xml:space="preserve">01. desember 2022</w:t>
+      </w:r>
+    </w:p>
+    <w:p>
+      <w:pPr>
+        <w:pStyle w:val="BodyText"/>
+      </w:pPr>
+      <w:r>
+        <w:t xml:space="preserve">15. desember 2022</w:t>
+      </w:r>
+    </w:p>
+    <w:bookmarkEnd w:id="24"/>
+    <w:bookmarkStart w:id="25" w:name="studietur-til-nb-dh-lab"/>
+    <w:p>
+      <w:pPr>
+        <w:pStyle w:val="Heading2"/>
+      </w:pPr>
+      <w:r>
+        <w:t xml:space="preserve">Studietur til NB DH-Lab</w:t>
       </w:r>
     </w:p>
     <w:p>
@@ -106,53 +211,7 @@
         <w:pStyle w:val="Compact"/>
       </w:pPr>
       <w:r>
-        <w:t xml:space="preserve">18.10.2022</w:t>
-      </w:r>
-    </w:p>
-    <w:p>
-      <w:pPr>
-        <w:numPr>
-          <w:ilvl w:val="0"/>
-          <w:numId w:val="1003"/>
-        </w:numPr>
-        <w:pStyle w:val="Compact"/>
-      </w:pPr>
-      <w:r>
-        <w:t xml:space="preserve">Martin Søyland (SV)</w:t>
-      </w:r>
-    </w:p>
-    <w:p>
-      <w:pPr>
-        <w:numPr>
-          <w:ilvl w:val="0"/>
-          <w:numId w:val="1003"/>
-        </w:numPr>
-        <w:pStyle w:val="Compact"/>
-      </w:pPr>
-      <w:r>
-        <w:t xml:space="preserve">status? hva må gjøres? hvem gjør va?</w:t>
-      </w:r>
-    </w:p>
-    <w:p>
-      <w:pPr>
-        <w:numPr>
-          <w:ilvl w:val="0"/>
-          <w:numId w:val="1003"/>
-        </w:numPr>
-        <w:pStyle w:val="Compact"/>
-      </w:pPr>
-      <w:r>
-        <w:t xml:space="preserve">Hvem er moderator?</w:t>
-      </w:r>
-    </w:p>
-    <w:bookmarkEnd w:id="22"/>
-    <w:bookmarkStart w:id="23" w:name="november"/>
-    <w:p>
-      <w:pPr>
-        <w:pStyle w:val="Heading3"/>
-      </w:pPr>
-      <w:r>
-        <w:t xml:space="preserve">November</w:t>
+        <w:t xml:space="preserve">desember 2022</w:t>
       </w:r>
     </w:p>
     <w:p>
@@ -164,42 +223,26 @@
         <w:pStyle w:val="Compact"/>
       </w:pPr>
       <w:r>
-        <w:t xml:space="preserve">15.11.2022</w:t>
-      </w:r>
-    </w:p>
-    <w:p>
-      <w:pPr>
-        <w:numPr>
-          <w:ilvl w:val="0"/>
-          <w:numId w:val="1004"/>
-        </w:numPr>
-        <w:pStyle w:val="Compact"/>
-      </w:pPr>
-      <w:r>
-        <w:t xml:space="preserve">Hugo Lundhaug (TF)</w:t>
-      </w:r>
-    </w:p>
-    <w:p>
-      <w:pPr>
-        <w:numPr>
-          <w:ilvl w:val="0"/>
-          <w:numId w:val="1004"/>
-        </w:numPr>
-        <w:pStyle w:val="Compact"/>
-      </w:pPr>
-      <w:r>
-        <w:t xml:space="preserve">status? hvem er moderator?</w:t>
-      </w:r>
-    </w:p>
-    <w:bookmarkEnd w:id="23"/>
-    <w:bookmarkEnd w:id="24"/>
-    <w:bookmarkStart w:id="25" w:name="zoterokurs-iakh-5min-annika"/>
+        <w:t xml:space="preserve">info kommer per epost + 15min standup møte ca. 1 uke før turen</w:t>
+      </w:r>
+    </w:p>
+    <w:bookmarkEnd w:id="25"/>
+    <w:bookmarkStart w:id="28" w:name="dhforum"/>
     <w:p>
       <w:pPr>
         <w:pStyle w:val="Heading2"/>
       </w:pPr>
       <w:r>
-        <w:t xml:space="preserve">Zoterokurs IAKH (5min: Annika)</w:t>
+        <w:t xml:space="preserve">DHForum</w:t>
+      </w:r>
+    </w:p>
+    <w:bookmarkStart w:id="26" w:name="avholdt-ragnhild-5min"/>
+    <w:p>
+      <w:pPr>
+        <w:pStyle w:val="Heading3"/>
+      </w:pPr>
+      <w:r>
+        <w:t xml:space="preserve">Avholdt (Ragnhild, 5min)</w:t>
       </w:r>
     </w:p>
     <w:p>
@@ -211,41 +254,17 @@
         <w:pStyle w:val="Compact"/>
       </w:pPr>
       <w:r>
-        <w:t xml:space="preserve">01.11.2022 (09:30-12:00)</w:t>
-      </w:r>
-    </w:p>
-    <w:p>
-      <w:pPr>
-        <w:numPr>
-          <w:ilvl w:val="0"/>
-          <w:numId w:val="1005"/>
-        </w:numPr>
-        <w:pStyle w:val="Compact"/>
-      </w:pPr>
-      <w:r>
-        <w:t xml:space="preserve">én uke senere for videregående</w:t>
-      </w:r>
-    </w:p>
-    <w:p>
-      <w:pPr>
-        <w:numPr>
-          <w:ilvl w:val="0"/>
-          <w:numId w:val="1005"/>
-        </w:numPr>
-        <w:pStyle w:val="Compact"/>
-      </w:pPr>
-      <w:r>
-        <w:t xml:space="preserve">hvem vil være hjelpere?</w:t>
-      </w:r>
-    </w:p>
-    <w:bookmarkEnd w:id="25"/>
-    <w:bookmarkStart w:id="26" w:name="carpentry-unix-shell-5min-gisela"/>
-    <w:p>
-      <w:pPr>
-        <w:pStyle w:val="Heading2"/>
-      </w:pPr>
-      <w:r>
-        <w:t xml:space="preserve">Carpentry: Unix Shell (5min: Gisela)</w:t>
+        <w:t xml:space="preserve">rapport fra DHForum med Martin Søyland, 18.10.2022 (Ragnhild)</w:t>
+      </w:r>
+    </w:p>
+    <w:bookmarkEnd w:id="26"/>
+    <w:bookmarkStart w:id="27" w:name="planlagt-federico-pål-annika-10min"/>
+    <w:p>
+      <w:pPr>
+        <w:pStyle w:val="Heading3"/>
+      </w:pPr>
+      <w:r>
+        <w:t xml:space="preserve">Planlagt (Federico, Pål, Annika, 10min)</w:t>
       </w:r>
     </w:p>
     <w:p>
@@ -257,17 +276,42 @@
         <w:pStyle w:val="Compact"/>
       </w:pPr>
       <w:r>
-        <w:t xml:space="preserve">13.10.2022</w:t>
-      </w:r>
-    </w:p>
-    <w:bookmarkEnd w:id="26"/>
-    <w:bookmarkStart w:id="27" w:name="github-5min-ragnhild-annika"/>
+        <w:t xml:space="preserve">status for DHForum med Hugo Lundhaug, 15.11.2022 (Federico, Annika)</w:t>
+      </w:r>
+    </w:p>
+    <w:p>
+      <w:pPr>
+        <w:numPr>
+          <w:ilvl w:val="0"/>
+          <w:numId w:val="1006"/>
+        </w:numPr>
+        <w:pStyle w:val="Compact"/>
+      </w:pPr>
+      <w:r>
+        <w:t xml:space="preserve">status for DHForum med ??, 6.12.2022 (Pål)</w:t>
+      </w:r>
+    </w:p>
+    <w:p>
+      <w:pPr>
+        <w:numPr>
+          <w:ilvl w:val="0"/>
+          <w:numId w:val="1006"/>
+        </w:numPr>
+        <w:pStyle w:val="Compact"/>
+      </w:pPr>
+      <w:r>
+        <w:t xml:space="preserve">evaluering av DHForum 2022 - møtet med teamet i desember (Annika)</w:t>
+      </w:r>
+    </w:p>
+    <w:bookmarkEnd w:id="27"/>
+    <w:bookmarkEnd w:id="28"/>
+    <w:bookmarkStart w:id="29" w:name="X3603f6adf80aa33e035e5d10a73c7d9a6a5f3a4"/>
     <w:p>
       <w:pPr>
         <w:pStyle w:val="Heading2"/>
       </w:pPr>
       <w:r>
-        <w:t xml:space="preserve">GitHub (5min: Ragnhild, Annika)</w:t>
+        <w:t xml:space="preserve">Digital Scholarship Days | DSC (Matthew, 5min)</w:t>
       </w:r>
     </w:p>
     <w:p>
@@ -279,21 +323,139 @@
         <w:pStyle w:val="Compact"/>
       </w:pPr>
       <w:r>
-        <w:t xml:space="preserve">hvordan kan vi komme i gang igjen?</w:t>
-      </w:r>
-    </w:p>
-    <w:bookmarkEnd w:id="27"/>
-    <w:bookmarkStart w:id="28" w:name="annet"/>
+        <w:t xml:space="preserve">frist til innsending av forslag: 8.11.2022 (kan utsettes til 14.11.2022)</w:t>
+      </w:r>
+    </w:p>
+    <w:p>
+      <w:pPr>
+        <w:numPr>
+          <w:ilvl w:val="0"/>
+          <w:numId w:val="1007"/>
+        </w:numPr>
+        <w:pStyle w:val="Compact"/>
+      </w:pPr>
+      <w:r>
+        <w:t xml:space="preserve">purre fagmiljøer og nettverk; sende inn egne forslag</w:t>
+      </w:r>
+    </w:p>
+    <w:bookmarkEnd w:id="29"/>
+    <w:bookmarkStart w:id="30" w:name="carpentryuio-annika-5min"/>
     <w:p>
       <w:pPr>
         <w:pStyle w:val="Heading2"/>
       </w:pPr>
       <w:r>
+        <w:t xml:space="preserve">Carpentry@UiO (Annika, 5min)</w:t>
+      </w:r>
+    </w:p>
+    <w:p>
+      <w:pPr>
+        <w:numPr>
+          <w:ilvl w:val="0"/>
+          <w:numId w:val="1008"/>
+        </w:numPr>
+        <w:pStyle w:val="Compact"/>
+      </w:pPr>
+      <w:r>
+        <w:t xml:space="preserve">status workshops</w:t>
+      </w:r>
+    </w:p>
+    <w:p>
+      <w:pPr>
+        <w:numPr>
+          <w:ilvl w:val="1"/>
+          <w:numId w:val="1009"/>
+        </w:numPr>
+        <w:pStyle w:val="Compact"/>
+      </w:pPr>
+      <w:r>
+        <w:t xml:space="preserve">Version Control with Git (04.11.2022)</w:t>
+      </w:r>
+    </w:p>
+    <w:p>
+      <w:pPr>
+        <w:numPr>
+          <w:ilvl w:val="1"/>
+          <w:numId w:val="1009"/>
+        </w:numPr>
+        <w:pStyle w:val="Compact"/>
+      </w:pPr>
+      <w:r>
+        <w:t xml:space="preserve">R for Reproducible Scientific Research (22.11.2022)</w:t>
+      </w:r>
+    </w:p>
+    <w:p>
+      <w:pPr>
+        <w:numPr>
+          <w:ilvl w:val="1"/>
+          <w:numId w:val="1009"/>
+        </w:numPr>
+        <w:pStyle w:val="Compact"/>
+      </w:pPr>
+      <w:r>
+        <w:t xml:space="preserve">Data Carpentry: Social Sciences and Humanities Using R (24./25.11.2022)</w:t>
+      </w:r>
+    </w:p>
+    <w:p>
+      <w:pPr>
+        <w:numPr>
+          <w:ilvl w:val="1"/>
+          <w:numId w:val="1009"/>
+        </w:numPr>
+        <w:pStyle w:val="Compact"/>
+      </w:pPr>
+      <w:r>
+        <w:t xml:space="preserve">SQL and Databases (??)</w:t>
+      </w:r>
+    </w:p>
+    <w:p>
+      <w:pPr>
+        <w:numPr>
+          <w:ilvl w:val="0"/>
+          <w:numId w:val="1008"/>
+        </w:numPr>
+        <w:pStyle w:val="Compact"/>
+      </w:pPr>
+      <w:r>
+        <w:t xml:space="preserve">instructor training 2022/23</w:t>
+      </w:r>
+    </w:p>
+    <w:p>
+      <w:pPr>
+        <w:numPr>
+          <w:ilvl w:val="0"/>
+          <w:numId w:val="1008"/>
+        </w:numPr>
+        <w:pStyle w:val="Compact"/>
+      </w:pPr>
+      <w:r>
+        <w:t xml:space="preserve">Yule brunch 13.12.2022</w:t>
+      </w:r>
+    </w:p>
+    <w:p>
+      <w:pPr>
+        <w:numPr>
+          <w:ilvl w:val="0"/>
+          <w:numId w:val="1008"/>
+        </w:numPr>
+        <w:pStyle w:val="Compact"/>
+      </w:pPr>
+      <w:r>
+        <w:t xml:space="preserve">onboarding (online) og fysisk planleggingsmøte med lunsj 19.01.2023</w:t>
+      </w:r>
+    </w:p>
+    <w:bookmarkEnd w:id="30"/>
+    <w:bookmarkStart w:id="31" w:name="annet"/>
+    <w:p>
+      <w:pPr>
+        <w:pStyle w:val="Heading2"/>
+      </w:pPr>
+      <w:r>
         <w:t xml:space="preserve">Annet</w:t>
       </w:r>
     </w:p>
-    <w:bookmarkEnd w:id="28"/>
-    <w:bookmarkEnd w:id="29"/>
+    <w:bookmarkEnd w:id="31"/>
+    <w:bookmarkEnd w:id="32"/>
     <w:sectPr/>
   </w:body>
 </w:document>
@@ -400,6 +562,91 @@
       </w:pPr>
     </w:lvl>
   </w:abstractNum>
+  <w:abstractNum w:abstractNumId="99415">
+    <w:nsid w:val="A99415"/>
+    <w:multiLevelType w:val="multilevel"/>
+    <w:lvl w:ilvl="0">
+      <w:start w:val="5"/>
+      <w:numFmt w:val="decimal"/>
+      <w:lvlText w:val="%1."/>
+      <w:lvlJc w:val="left"/>
+      <w:pPr>
+        <w:ind w:left="720" w:hanging="480"/>
+      </w:pPr>
+    </w:lvl>
+    <w:lvl w:ilvl="1">
+      <w:start w:val="5"/>
+      <w:numFmt w:val="decimal"/>
+      <w:lvlText w:val="%2."/>
+      <w:lvlJc w:val="left"/>
+      <w:pPr>
+        <w:ind w:left="1440" w:hanging="480"/>
+      </w:pPr>
+    </w:lvl>
+    <w:lvl w:ilvl="2">
+      <w:start w:val="5"/>
+      <w:numFmt w:val="decimal"/>
+      <w:lvlText w:val="%3."/>
+      <w:lvlJc w:val="left"/>
+      <w:pPr>
+        <w:ind w:left="2160" w:hanging="480"/>
+      </w:pPr>
+    </w:lvl>
+    <w:lvl w:ilvl="3">
+      <w:start w:val="5"/>
+      <w:numFmt w:val="decimal"/>
+      <w:lvlText w:val="%4."/>
+      <w:lvlJc w:val="left"/>
+      <w:pPr>
+        <w:ind w:left="2880" w:hanging="480"/>
+      </w:pPr>
+    </w:lvl>
+    <w:lvl w:ilvl="4">
+      <w:start w:val="5"/>
+      <w:numFmt w:val="decimal"/>
+      <w:lvlText w:val="%5."/>
+      <w:lvlJc w:val="left"/>
+      <w:pPr>
+        <w:ind w:left="3600" w:hanging="480"/>
+      </w:pPr>
+    </w:lvl>
+    <w:lvl w:ilvl="5">
+      <w:start w:val="5"/>
+      <w:numFmt w:val="decimal"/>
+      <w:lvlText w:val="%6."/>
+      <w:lvlJc w:val="left"/>
+      <w:pPr>
+        <w:ind w:left="4320" w:hanging="480"/>
+      </w:pPr>
+    </w:lvl>
+    <w:lvl w:ilvl="6">
+      <w:start w:val="5"/>
+      <w:numFmt w:val="decimal"/>
+      <w:lvlText w:val="%7."/>
+      <w:lvlJc w:val="left"/>
+      <w:pPr>
+        <w:ind w:left="5040" w:hanging="480"/>
+      </w:pPr>
+    </w:lvl>
+    <w:lvl w:ilvl="7">
+      <w:start w:val="5"/>
+      <w:numFmt w:val="decimal"/>
+      <w:lvlText w:val="%8."/>
+      <w:lvlJc w:val="left"/>
+      <w:pPr>
+        <w:ind w:left="5760" w:hanging="480"/>
+      </w:pPr>
+    </w:lvl>
+    <w:lvl w:ilvl="8">
+      <w:start w:val="5"/>
+      <w:numFmt w:val="decimal"/>
+      <w:lvlText w:val="%9."/>
+      <w:lvlJc w:val="left"/>
+      <w:pPr>
+        <w:ind w:left="6480" w:hanging="480"/>
+      </w:pPr>
+    </w:lvl>
+  </w:abstractNum>
   <w:abstractNum w:abstractNumId="991">
     <w:nsid w:val="A991"/>
     <w:multiLevelType w:val="multilevel"/>
@@ -476,17 +723,156 @@
       </w:pPr>
     </w:lvl>
   </w:abstractNum>
+  <w:abstractNum w:abstractNumId="99418">
+    <w:nsid w:val="A99418"/>
+    <w:multiLevelType w:val="multilevel"/>
+    <w:lvl w:ilvl="0">
+      <w:start w:val="8"/>
+      <w:numFmt w:val="decimal"/>
+      <w:lvlText w:val="%1."/>
+      <w:lvlJc w:val="left"/>
+      <w:pPr>
+        <w:ind w:left="720" w:hanging="480"/>
+      </w:pPr>
+    </w:lvl>
+    <w:lvl w:ilvl="1">
+      <w:start w:val="8"/>
+      <w:numFmt w:val="decimal"/>
+      <w:lvlText w:val="%2."/>
+      <w:lvlJc w:val="left"/>
+      <w:pPr>
+        <w:ind w:left="1440" w:hanging="480"/>
+      </w:pPr>
+    </w:lvl>
+    <w:lvl w:ilvl="2">
+      <w:start w:val="8"/>
+      <w:numFmt w:val="decimal"/>
+      <w:lvlText w:val="%3."/>
+      <w:lvlJc w:val="left"/>
+      <w:pPr>
+        <w:ind w:left="2160" w:hanging="480"/>
+      </w:pPr>
+    </w:lvl>
+    <w:lvl w:ilvl="3">
+      <w:start w:val="8"/>
+      <w:numFmt w:val="decimal"/>
+      <w:lvlText w:val="%4."/>
+      <w:lvlJc w:val="left"/>
+      <w:pPr>
+        <w:ind w:left="2880" w:hanging="480"/>
+      </w:pPr>
+    </w:lvl>
+    <w:lvl w:ilvl="4">
+      <w:start w:val="8"/>
+      <w:numFmt w:val="decimal"/>
+      <w:lvlText w:val="%5."/>
+      <w:lvlJc w:val="left"/>
+      <w:pPr>
+        <w:ind w:left="3600" w:hanging="480"/>
+      </w:pPr>
+    </w:lvl>
+    <w:lvl w:ilvl="5">
+      <w:start w:val="8"/>
+      <w:numFmt w:val="decimal"/>
+      <w:lvlText w:val="%6."/>
+      <w:lvlJc w:val="left"/>
+      <w:pPr>
+        <w:ind w:left="4320" w:hanging="480"/>
+      </w:pPr>
+    </w:lvl>
+    <w:lvl w:ilvl="6">
+      <w:start w:val="8"/>
+      <w:numFmt w:val="decimal"/>
+      <w:lvlText w:val="%7."/>
+      <w:lvlJc w:val="left"/>
+      <w:pPr>
+        <w:ind w:left="5040" w:hanging="480"/>
+      </w:pPr>
+    </w:lvl>
+    <w:lvl w:ilvl="7">
+      <w:start w:val="8"/>
+      <w:numFmt w:val="decimal"/>
+      <w:lvlText w:val="%8."/>
+      <w:lvlJc w:val="left"/>
+      <w:pPr>
+        <w:ind w:left="5760" w:hanging="480"/>
+      </w:pPr>
+    </w:lvl>
+    <w:lvl w:ilvl="8">
+      <w:start w:val="8"/>
+      <w:numFmt w:val="decimal"/>
+      <w:lvlText w:val="%9."/>
+      <w:lvlJc w:val="left"/>
+      <w:pPr>
+        <w:ind w:left="6480" w:hanging="480"/>
+      </w:pPr>
+    </w:lvl>
+  </w:abstractNum>
   <w:num w:numId="1000">
     <w:abstractNumId w:val="990"/>
   </w:num>
   <w:num w:numId="1001">
-    <w:abstractNumId w:val="991"/>
+    <w:abstractNumId w:val="99415"/>
+    <w:lvlOverride w:ilvl="0">
+      <w:startOverride w:val="5"/>
+    </w:lvlOverride>
+    <w:lvlOverride w:ilvl="1">
+      <w:startOverride w:val="5"/>
+    </w:lvlOverride>
+    <w:lvlOverride w:ilvl="2">
+      <w:startOverride w:val="5"/>
+    </w:lvlOverride>
+    <w:lvlOverride w:ilvl="3">
+      <w:startOverride w:val="5"/>
+    </w:lvlOverride>
+    <w:lvlOverride w:ilvl="4">
+      <w:startOverride w:val="5"/>
+    </w:lvlOverride>
+    <w:lvlOverride w:ilvl="5">
+      <w:startOverride w:val="5"/>
+    </w:lvlOverride>
+    <w:lvlOverride w:ilvl="6">
+      <w:startOverride w:val="5"/>
+    </w:lvlOverride>
+    <w:lvlOverride w:ilvl="7">
+      <w:startOverride w:val="5"/>
+    </w:lvlOverride>
+    <w:lvlOverride w:ilvl="8">
+      <w:startOverride w:val="5"/>
+    </w:lvlOverride>
   </w:num>
   <w:num w:numId="1002">
     <w:abstractNumId w:val="991"/>
   </w:num>
   <w:num w:numId="1003">
-    <w:abstractNumId w:val="991"/>
+    <w:abstractNumId w:val="99418"/>
+    <w:lvlOverride w:ilvl="0">
+      <w:startOverride w:val="8"/>
+    </w:lvlOverride>
+    <w:lvlOverride w:ilvl="1">
+      <w:startOverride w:val="8"/>
+    </w:lvlOverride>
+    <w:lvlOverride w:ilvl="2">
+      <w:startOverride w:val="8"/>
+    </w:lvlOverride>
+    <w:lvlOverride w:ilvl="3">
+      <w:startOverride w:val="8"/>
+    </w:lvlOverride>
+    <w:lvlOverride w:ilvl="4">
+      <w:startOverride w:val="8"/>
+    </w:lvlOverride>
+    <w:lvlOverride w:ilvl="5">
+      <w:startOverride w:val="8"/>
+    </w:lvlOverride>
+    <w:lvlOverride w:ilvl="6">
+      <w:startOverride w:val="8"/>
+    </w:lvlOverride>
+    <w:lvlOverride w:ilvl="7">
+      <w:startOverride w:val="8"/>
+    </w:lvlOverride>
+    <w:lvlOverride w:ilvl="8">
+      <w:startOverride w:val="8"/>
+    </w:lvlOverride>
   </w:num>
   <w:num w:numId="1004">
     <w:abstractNumId w:val="991"/>
@@ -498,6 +884,12 @@
     <w:abstractNumId w:val="991"/>
   </w:num>
   <w:num w:numId="1007">
+    <w:abstractNumId w:val="991"/>
+  </w:num>
+  <w:num w:numId="1008">
+    <w:abstractNumId w:val="991"/>
+  </w:num>
+  <w:num w:numId="1009">
     <w:abstractNumId w:val="991"/>
   </w:num>
 </w:numbering>

</xml_diff>